<commit_message>
paar kleine bugs eruit en menu balk aangepast
</commit_message>
<xml_diff>
--- a/GamerAcceptatieTestplan.docx
+++ b/GamerAcceptatieTestplan.docx
@@ -739,9 +739,6 @@
                 </w:rPr>
                 <w:alias w:val="Auteur"/>
                 <w:id w:val="703864205"/>
-                <w:placeholder>
-                  <w:docPart w:val="A6AA64BCC8624DD487835F4849D12874"/>
-                </w:placeholder>
                 <w:dataBinding w:prefixMappings="xmlns:ns0='http://schemas.openxmlformats.org/package/2006/metadata/core-properties' xmlns:ns1='http://purl.org/dc/elements/1.1/'" w:xpath="/ns0:coreProperties[1]/ns1:creator[1]" w:storeItemID="{6C3C8BC8-F283-45AE-878A-BAB7291924A1}"/>
                 <w:text/>
               </w:sdtPr>
@@ -970,25 +967,41 @@
           <w:tcPr>
             <w:tcW w:w="1668" w:type="dxa"/>
           </w:tcPr>
-          <w:p/>
+          <w:p>
+            <w:r>
+              <w:t>11-01</w:t>
+            </w:r>
+          </w:p>
         </w:tc>
         <w:tc>
           <w:tcPr>
             <w:tcW w:w="992" w:type="dxa"/>
           </w:tcPr>
-          <w:p/>
+          <w:p>
+            <w:r>
+              <w:t>1.1</w:t>
+            </w:r>
+          </w:p>
         </w:tc>
         <w:tc>
           <w:tcPr>
             <w:tcW w:w="4249" w:type="dxa"/>
           </w:tcPr>
-          <w:p/>
+          <w:p>
+            <w:r>
+              <w:t>Test uitgevoerd</w:t>
+            </w:r>
+          </w:p>
         </w:tc>
         <w:tc>
           <w:tcPr>
             <w:tcW w:w="2303" w:type="dxa"/>
           </w:tcPr>
-          <w:p/>
+          <w:p>
+            <w:r>
+              <w:t>Pieter</w:t>
+            </w:r>
+          </w:p>
         </w:tc>
       </w:tr>
       <w:tr>
@@ -2494,79 +2507,23 @@
       <w:r>
         <w:rPr>
           <w:rFonts w:asciiTheme="minorHAnsi" w:hAnsiTheme="minorHAnsi"/>
-          <w:highlight w:val="yellow"/>
           <w:lang w:val="nl-NL"/>
         </w:rPr>
-        <w:t xml:space="preserve">&lt;dag </w:t>
-      </w:r>
-      <w:proofErr w:type="spellStart"/>
-      <w:r>
-        <w:rPr>
-          <w:rFonts w:asciiTheme="minorHAnsi" w:hAnsiTheme="minorHAnsi"/>
-          <w:highlight w:val="yellow"/>
-          <w:lang w:val="nl-NL"/>
-        </w:rPr>
-        <w:t>dd</w:t>
-      </w:r>
-      <w:proofErr w:type="spellEnd"/>
-      <w:r>
-        <w:rPr>
-          <w:rFonts w:asciiTheme="minorHAnsi" w:hAnsiTheme="minorHAnsi"/>
-          <w:highlight w:val="yellow"/>
-          <w:lang w:val="nl-NL"/>
-        </w:rPr>
-        <w:t>/mm/</w:t>
-      </w:r>
-      <w:proofErr w:type="spellStart"/>
-      <w:r>
-        <w:rPr>
-          <w:rFonts w:asciiTheme="minorHAnsi" w:hAnsiTheme="minorHAnsi"/>
-          <w:highlight w:val="yellow"/>
-          <w:lang w:val="nl-NL"/>
-        </w:rPr>
-        <w:t>jjjj</w:t>
-      </w:r>
-      <w:proofErr w:type="spellEnd"/>
-      <w:r>
-        <w:rPr>
-          <w:rFonts w:asciiTheme="minorHAnsi" w:hAnsiTheme="minorHAnsi"/>
-          <w:highlight w:val="yellow"/>
-          <w:lang w:val="nl-NL"/>
-        </w:rPr>
-        <w:t>&gt;</w:t>
+        <w:t xml:space="preserve">11-01-2015 </w:t>
       </w:r>
       <w:r>
         <w:rPr>
           <w:rFonts w:asciiTheme="minorHAnsi" w:hAnsiTheme="minorHAnsi"/>
           <w:lang w:val="nl-NL"/>
         </w:rPr>
-        <w:t xml:space="preserve"> met behulp van versie </w:t>
+        <w:t xml:space="preserve">met behulp van versie </w:t>
       </w:r>
       <w:r>
         <w:rPr>
           <w:rFonts w:asciiTheme="minorHAnsi" w:hAnsiTheme="minorHAnsi"/>
-          <w:highlight w:val="yellow"/>
           <w:lang w:val="nl-NL"/>
         </w:rPr>
-        <w:t>&lt;</w:t>
-      </w:r>
-      <w:proofErr w:type="spellStart"/>
-      <w:r>
-        <w:rPr>
-          <w:rFonts w:asciiTheme="minorHAnsi" w:hAnsiTheme="minorHAnsi"/>
-          <w:highlight w:val="yellow"/>
-          <w:lang w:val="nl-NL"/>
-        </w:rPr>
-        <w:t>voegtoe</w:t>
-      </w:r>
-      <w:proofErr w:type="spellEnd"/>
-      <w:r>
-        <w:rPr>
-          <w:rFonts w:asciiTheme="minorHAnsi" w:hAnsiTheme="minorHAnsi"/>
-          <w:highlight w:val="yellow"/>
-          <w:lang w:val="nl-NL"/>
-        </w:rPr>
-        <w:t>&gt;</w:t>
+        <w:t>1.0</w:t>
       </w:r>
       <w:r>
         <w:rPr>
@@ -3125,7 +3082,13 @@
           </w:tcPr>
           <w:p>
             <w:r>
-              <w:t>Je moet een maand kunnen selecteren en van die maand de top 100 zien</w:t>
+              <w:t xml:space="preserve">Je moet een maand kunnen selecteren en van die maand de top </w:t>
+            </w:r>
+            <w:r>
+              <w:t>5</w:t>
+            </w:r>
+            <w:r>
+              <w:t xml:space="preserve"> zien</w:t>
             </w:r>
           </w:p>
         </w:tc>
@@ -3160,7 +3123,13 @@
               <w:pStyle w:val="Geenafstand"/>
             </w:pPr>
             <w:r>
-              <w:t>Je moet een top 100 kunnen maken.</w:t>
+              <w:t xml:space="preserve">Je moet een top </w:t>
+            </w:r>
+            <w:r>
+              <w:t>5</w:t>
+            </w:r>
+            <w:r>
+              <w:t xml:space="preserve"> kunnen maken.</w:t>
             </w:r>
           </w:p>
           <w:p/>
@@ -3302,21 +3271,19 @@
       <w:pPr>
         <w:pStyle w:val="Geenafstand"/>
       </w:pPr>
-      <w:bookmarkStart w:id="15" w:name="_GoBack"/>
-      <w:bookmarkEnd w:id="15"/>
     </w:p>
     <w:p>
       <w:pPr>
         <w:pStyle w:val="Kop2"/>
       </w:pPr>
-      <w:bookmarkStart w:id="16" w:name="_Toc266354854"/>
-      <w:bookmarkStart w:id="17" w:name="_Toc404952620"/>
+      <w:bookmarkStart w:id="15" w:name="_Toc266354854"/>
+      <w:bookmarkStart w:id="16" w:name="_Toc404952620"/>
       <w:r>
         <w:lastRenderedPageBreak/>
         <w:t>Testmatrix</w:t>
       </w:r>
+      <w:bookmarkEnd w:id="15"/>
       <w:bookmarkEnd w:id="16"/>
-      <w:bookmarkEnd w:id="17"/>
     </w:p>
     <w:tbl>
       <w:tblPr>
@@ -3527,62 +3494,69 @@
                 <w:sz w:val="16"/>
                 <w:szCs w:val="16"/>
               </w:rPr>
-              <w:t>T_</w:t>
+              <w:t>T_Gscreen_7</w:t>
+            </w:r>
+          </w:p>
+        </w:tc>
+        <w:tc>
+          <w:tcPr>
+            <w:tcW w:w="567" w:type="dxa"/>
+          </w:tcPr>
+          <w:p>
+            <w:pPr>
+              <w:pStyle w:val="Geenafstand"/>
+            </w:pPr>
+            <w:r>
+              <w:t>T</w:t>
             </w:r>
             <w:r>
               <w:rPr>
                 <w:sz w:val="16"/>
                 <w:szCs w:val="16"/>
               </w:rPr>
-              <w:t>Gscreen_7</w:t>
-            </w:r>
-          </w:p>
-        </w:tc>
-        <w:tc>
-          <w:tcPr>
-            <w:tcW w:w="567" w:type="dxa"/>
-          </w:tcPr>
-          <w:p>
-            <w:pPr>
-              <w:pStyle w:val="Geenafstand"/>
-            </w:pPr>
-            <w:r>
-              <w:t>T</w:t>
-            </w:r>
-            <w:r>
+              <w:t>_Gber_8</w:t>
+            </w:r>
+          </w:p>
+        </w:tc>
+        <w:tc>
+          <w:tcPr>
+            <w:tcW w:w="567" w:type="dxa"/>
+          </w:tcPr>
+          <w:p>
+            <w:pPr>
+              <w:pStyle w:val="Geenafstand"/>
               <w:rPr>
                 <w:sz w:val="16"/>
                 <w:szCs w:val="16"/>
               </w:rPr>
-              <w:t>_Gber_8</w:t>
-            </w:r>
-          </w:p>
-        </w:tc>
-        <w:tc>
-          <w:tcPr>
-            <w:tcW w:w="567" w:type="dxa"/>
-          </w:tcPr>
-          <w:p>
-            <w:pPr>
-              <w:pStyle w:val="Geenafstand"/>
+            </w:pPr>
+            <w:r>
               <w:rPr>
                 <w:sz w:val="16"/>
                 <w:szCs w:val="16"/>
               </w:rPr>
-            </w:pPr>
-            <w:r>
+              <w:t>T_Gber_9</w:t>
+            </w:r>
+          </w:p>
+        </w:tc>
+        <w:tc>
+          <w:tcPr>
+            <w:tcW w:w="567" w:type="dxa"/>
+          </w:tcPr>
+          <w:p>
+            <w:pPr>
+              <w:pStyle w:val="Geenafstand"/>
               <w:rPr>
                 <w:sz w:val="16"/>
                 <w:szCs w:val="16"/>
               </w:rPr>
-              <w:t>T_Gber</w:t>
-            </w:r>
+            </w:pPr>
             <w:r>
               <w:rPr>
                 <w:sz w:val="16"/>
                 <w:szCs w:val="16"/>
               </w:rPr>
-              <w:t>_9</w:t>
+              <w:t>T_Ber3_10</w:t>
             </w:r>
           </w:p>
         </w:tc>
@@ -3603,7 +3577,7 @@
                 <w:sz w:val="16"/>
                 <w:szCs w:val="16"/>
               </w:rPr>
-              <w:t>T_Ber3_10</w:t>
+              <w:t>T_INBer_11</w:t>
             </w:r>
           </w:p>
         </w:tc>
@@ -3624,7 +3598,7 @@
                 <w:sz w:val="16"/>
                 <w:szCs w:val="16"/>
               </w:rPr>
-              <w:t>T_INBer_11</w:t>
+              <w:t>T_Reacz_12</w:t>
             </w:r>
           </w:p>
         </w:tc>
@@ -3645,147 +3619,105 @@
                 <w:sz w:val="16"/>
                 <w:szCs w:val="16"/>
               </w:rPr>
-              <w:t>T_Reacz_12</w:t>
-            </w:r>
-          </w:p>
-        </w:tc>
-        <w:tc>
-          <w:tcPr>
-            <w:tcW w:w="567" w:type="dxa"/>
-          </w:tcPr>
-          <w:p>
-            <w:pPr>
-              <w:pStyle w:val="Geenafstand"/>
+              <w:t>T_Reacp_1</w:t>
+            </w:r>
+            <w:r>
               <w:rPr>
                 <w:sz w:val="16"/>
                 <w:szCs w:val="16"/>
               </w:rPr>
-            </w:pPr>
-            <w:r>
+              <w:t>3</w:t>
+            </w:r>
+          </w:p>
+        </w:tc>
+        <w:tc>
+          <w:tcPr>
+            <w:tcW w:w="567" w:type="dxa"/>
+          </w:tcPr>
+          <w:p>
+            <w:pPr>
+              <w:pStyle w:val="Geenafstand"/>
               <w:rPr>
                 <w:sz w:val="16"/>
                 <w:szCs w:val="16"/>
               </w:rPr>
-              <w:t>T_</w:t>
-            </w:r>
+            </w:pPr>
             <w:r>
               <w:rPr>
                 <w:sz w:val="16"/>
                 <w:szCs w:val="16"/>
               </w:rPr>
-              <w:t>Reacp</w:t>
-            </w:r>
-            <w:r>
+              <w:t>T_Topz_14</w:t>
+            </w:r>
+          </w:p>
+        </w:tc>
+        <w:tc>
+          <w:tcPr>
+            <w:tcW w:w="567" w:type="dxa"/>
+          </w:tcPr>
+          <w:p>
+            <w:pPr>
+              <w:pStyle w:val="Geenafstand"/>
               <w:rPr>
                 <w:sz w:val="16"/>
                 <w:szCs w:val="16"/>
               </w:rPr>
-              <w:t>_1</w:t>
-            </w:r>
+            </w:pPr>
             <w:r>
               <w:rPr>
                 <w:sz w:val="16"/>
                 <w:szCs w:val="16"/>
               </w:rPr>
-              <w:t>3</w:t>
-            </w:r>
-          </w:p>
-        </w:tc>
-        <w:tc>
-          <w:tcPr>
-            <w:tcW w:w="567" w:type="dxa"/>
-          </w:tcPr>
-          <w:p>
-            <w:pPr>
-              <w:pStyle w:val="Geenafstand"/>
+              <w:t>T_Topz_1</w:t>
+            </w:r>
+            <w:r>
               <w:rPr>
                 <w:sz w:val="16"/>
                 <w:szCs w:val="16"/>
               </w:rPr>
-            </w:pPr>
-            <w:r>
+              <w:t>5</w:t>
+            </w:r>
+          </w:p>
+        </w:tc>
+        <w:tc>
+          <w:tcPr>
+            <w:tcW w:w="567" w:type="dxa"/>
+          </w:tcPr>
+          <w:p>
+            <w:pPr>
+              <w:pStyle w:val="Geenafstand"/>
               <w:rPr>
                 <w:sz w:val="16"/>
                 <w:szCs w:val="16"/>
               </w:rPr>
-              <w:t>T_Topz_14</w:t>
-            </w:r>
-          </w:p>
-        </w:tc>
-        <w:tc>
-          <w:tcPr>
-            <w:tcW w:w="567" w:type="dxa"/>
-          </w:tcPr>
-          <w:p>
-            <w:pPr>
-              <w:pStyle w:val="Geenafstand"/>
+            </w:pPr>
+            <w:r>
               <w:rPr>
                 <w:sz w:val="16"/>
                 <w:szCs w:val="16"/>
               </w:rPr>
-            </w:pPr>
-            <w:r>
+              <w:t>T_TopP_16</w:t>
+            </w:r>
+          </w:p>
+        </w:tc>
+        <w:tc>
+          <w:tcPr>
+            <w:tcW w:w="567" w:type="dxa"/>
+          </w:tcPr>
+          <w:p>
+            <w:pPr>
+              <w:pStyle w:val="Geenafstand"/>
               <w:rPr>
                 <w:sz w:val="16"/>
                 <w:szCs w:val="16"/>
               </w:rPr>
-              <w:t>T_Topz_1</w:t>
-            </w:r>
+            </w:pPr>
             <w:r>
               <w:rPr>
                 <w:sz w:val="16"/>
                 <w:szCs w:val="16"/>
               </w:rPr>
-              <w:t>5</w:t>
-            </w:r>
-          </w:p>
-        </w:tc>
-        <w:tc>
-          <w:tcPr>
-            <w:tcW w:w="567" w:type="dxa"/>
-          </w:tcPr>
-          <w:p>
-            <w:pPr>
-              <w:pStyle w:val="Geenafstand"/>
-              <w:rPr>
-                <w:sz w:val="16"/>
-                <w:szCs w:val="16"/>
-              </w:rPr>
-            </w:pPr>
-            <w:r>
-              <w:rPr>
-                <w:sz w:val="16"/>
-                <w:szCs w:val="16"/>
-              </w:rPr>
-              <w:t>T_TopP_16</w:t>
-            </w:r>
-          </w:p>
-        </w:tc>
-        <w:tc>
-          <w:tcPr>
-            <w:tcW w:w="567" w:type="dxa"/>
-          </w:tcPr>
-          <w:p>
-            <w:pPr>
-              <w:pStyle w:val="Geenafstand"/>
-              <w:rPr>
-                <w:sz w:val="16"/>
-                <w:szCs w:val="16"/>
-              </w:rPr>
-            </w:pPr>
-            <w:r>
-              <w:rPr>
-                <w:sz w:val="16"/>
-                <w:szCs w:val="16"/>
-              </w:rPr>
-              <w:t>T_TopP_1</w:t>
-            </w:r>
-            <w:r>
-              <w:rPr>
-                <w:sz w:val="16"/>
-                <w:szCs w:val="16"/>
-              </w:rPr>
-              <w:t>7</w:t>
+              <w:t>T_TopP_17</w:t>
             </w:r>
           </w:p>
         </w:tc>
@@ -6237,15 +6169,19 @@
     </w:p>
     <w:p>
       <w:pPr>
-        <w:pStyle w:val="Kop1"/>
-      </w:pPr>
-      <w:bookmarkStart w:id="18" w:name="_Toc404952621"/>
+        <w:pStyle w:val="Geenafstand"/>
+      </w:pPr>
+      <w:bookmarkStart w:id="17" w:name="_Toc404952621"/>
       <w:r>
         <w:t>Testcases</w:t>
       </w:r>
-      <w:bookmarkEnd w:id="18"/>
+      <w:bookmarkEnd w:id="17"/>
     </w:p>
-    <w:p/>
+    <w:p>
+      <w:pPr>
+        <w:pStyle w:val="Geenafstand"/>
+      </w:pPr>
+    </w:p>
     <w:tbl>
       <w:tblPr>
         <w:tblW w:w="9465" w:type="dxa"/>
@@ -6281,8 +6217,7 @@
           </w:tcPr>
           <w:p>
             <w:pPr>
-              <w:widowControl w:val="0"/>
-              <w:spacing w:line="240" w:lineRule="atLeast"/>
+              <w:pStyle w:val="Geenafstand"/>
               <w:rPr>
                 <w:b/>
               </w:rPr>
@@ -6308,12 +6243,7 @@
           </w:tcPr>
           <w:p>
             <w:pPr>
-              <w:widowControl w:val="0"/>
-              <w:tabs>
-                <w:tab w:val="left" w:pos="1135"/>
-              </w:tabs>
-              <w:spacing w:before="40" w:line="240" w:lineRule="atLeast"/>
-              <w:ind w:right="72"/>
+              <w:pStyle w:val="Geenafstand"/>
               <w:rPr>
                 <w:b/>
               </w:rPr>
@@ -6339,12 +6269,7 @@
           </w:tcPr>
           <w:p>
             <w:pPr>
-              <w:widowControl w:val="0"/>
-              <w:tabs>
-                <w:tab w:val="left" w:pos="1135"/>
-              </w:tabs>
-              <w:spacing w:before="40" w:line="240" w:lineRule="atLeast"/>
-              <w:ind w:right="72"/>
+              <w:pStyle w:val="Geenafstand"/>
               <w:rPr>
                 <w:b/>
               </w:rPr>
@@ -6378,12 +6303,7 @@
           </w:tcPr>
           <w:p>
             <w:pPr>
-              <w:widowControl w:val="0"/>
-              <w:tabs>
-                <w:tab w:val="left" w:pos="1135"/>
-              </w:tabs>
-              <w:spacing w:before="40" w:line="240" w:lineRule="atLeast"/>
-              <w:ind w:right="72"/>
+              <w:pStyle w:val="Geenafstand"/>
               <w:rPr>
                 <w:b/>
               </w:rPr>
@@ -6417,12 +6337,7 @@
           </w:tcPr>
           <w:p>
             <w:pPr>
-              <w:widowControl w:val="0"/>
-              <w:tabs>
-                <w:tab w:val="left" w:pos="1135"/>
-              </w:tabs>
-              <w:spacing w:before="40" w:line="240" w:lineRule="atLeast"/>
-              <w:ind w:right="72"/>
+              <w:pStyle w:val="Geenafstand"/>
               <w:rPr>
                 <w:b/>
               </w:rPr>
@@ -6450,8 +6365,7 @@
           </w:tcPr>
           <w:p>
             <w:pPr>
-              <w:widowControl w:val="0"/>
-              <w:spacing w:line="240" w:lineRule="atLeast"/>
+              <w:pStyle w:val="Geenafstand"/>
               <w:rPr>
                 <w:lang w:val="en-US"/>
               </w:rPr>
@@ -6490,9 +6404,7 @@
           </w:p>
           <w:p>
             <w:pPr>
-              <w:widowControl w:val="0"/>
-              <w:spacing w:line="240" w:lineRule="atLeast"/>
-              <w:ind w:rightChars="36" w:right="79"/>
+              <w:pStyle w:val="Geenafstand"/>
             </w:pPr>
           </w:p>
         </w:tc>
@@ -6509,9 +6421,7 @@
           </w:tcPr>
           <w:p>
             <w:pPr>
-              <w:widowControl w:val="0"/>
-              <w:spacing w:line="240" w:lineRule="atLeast"/>
-              <w:ind w:rightChars="36" w:right="79"/>
+              <w:pStyle w:val="Geenafstand"/>
             </w:pPr>
             <w:r>
               <w:t>Je gaat naar het volgende scherm</w:t>
@@ -6530,11 +6440,11 @@
           </w:tcPr>
           <w:p>
             <w:pPr>
-              <w:widowControl w:val="0"/>
-              <w:spacing w:line="240" w:lineRule="atLeast"/>
-              <w:ind w:rightChars="36" w:right="79"/>
-              <w:jc w:val="both"/>
-            </w:pPr>
+              <w:pStyle w:val="Geenafstand"/>
+            </w:pPr>
+            <w:r>
+              <w:t>Je gaat naar de nieuws pagina.</w:t>
+            </w:r>
           </w:p>
         </w:tc>
         <w:tc>
@@ -6549,10 +6459,13 @@
           </w:tcPr>
           <w:p>
             <w:pPr>
-              <w:widowControl w:val="0"/>
-              <w:spacing w:line="240" w:lineRule="atLeast"/>
-              <w:ind w:rightChars="36" w:right="79"/>
-            </w:pPr>
+              <w:pStyle w:val="Geenafstand"/>
+            </w:pPr>
+            <w:proofErr w:type="spellStart"/>
+            <w:r>
+              <w:t>Passed</w:t>
+            </w:r>
+            <w:proofErr w:type="spellEnd"/>
           </w:p>
         </w:tc>
       </w:tr>
@@ -6570,8 +6483,7 @@
           </w:tcPr>
           <w:p>
             <w:pPr>
-              <w:widowControl w:val="0"/>
-              <w:spacing w:line="240" w:lineRule="atLeast"/>
+              <w:pStyle w:val="Geenafstand"/>
               <w:rPr>
                 <w:lang w:val="en-US"/>
               </w:rPr>
@@ -6600,9 +6512,7 @@
           </w:tcPr>
           <w:p>
             <w:pPr>
-              <w:widowControl w:val="0"/>
-              <w:spacing w:line="240" w:lineRule="atLeast"/>
-              <w:ind w:rightChars="36" w:right="79"/>
+              <w:pStyle w:val="Geenafstand"/>
             </w:pPr>
             <w:r>
               <w:t>Gebruiker voert een niet bestaande gebruikersnaam in en wachtwoord</w:t>
@@ -6622,9 +6532,7 @@
           </w:tcPr>
           <w:p>
             <w:pPr>
-              <w:widowControl w:val="0"/>
-              <w:spacing w:line="240" w:lineRule="atLeast"/>
-              <w:ind w:rightChars="36" w:right="79"/>
+              <w:pStyle w:val="Geenafstand"/>
             </w:pPr>
             <w:r>
               <w:t>Toepasselijke melding dat de gebruikersnaam of wachtwoord niet klopt</w:t>
@@ -6643,11 +6551,11 @@
           </w:tcPr>
           <w:p>
             <w:pPr>
-              <w:widowControl w:val="0"/>
-              <w:spacing w:line="240" w:lineRule="atLeast"/>
-              <w:ind w:rightChars="36" w:right="79"/>
-              <w:jc w:val="both"/>
-            </w:pPr>
+              <w:pStyle w:val="Geenafstand"/>
+            </w:pPr>
+            <w:r>
+              <w:t>Er verschijnt een tekst met de tekst” username incorrect”.</w:t>
+            </w:r>
           </w:p>
         </w:tc>
         <w:tc>
@@ -6662,10 +6570,13 @@
           </w:tcPr>
           <w:p>
             <w:pPr>
-              <w:widowControl w:val="0"/>
-              <w:spacing w:line="240" w:lineRule="atLeast"/>
-              <w:ind w:rightChars="36" w:right="79"/>
-            </w:pPr>
+              <w:pStyle w:val="Geenafstand"/>
+            </w:pPr>
+            <w:proofErr w:type="spellStart"/>
+            <w:r>
+              <w:t>passed</w:t>
+            </w:r>
+            <w:proofErr w:type="spellEnd"/>
           </w:p>
         </w:tc>
       </w:tr>
@@ -6683,8 +6594,7 @@
           </w:tcPr>
           <w:p>
             <w:pPr>
-              <w:widowControl w:val="0"/>
-              <w:spacing w:line="240" w:lineRule="atLeast"/>
+              <w:pStyle w:val="Geenafstand"/>
               <w:rPr>
                 <w:lang w:val="en-US"/>
               </w:rPr>
@@ -6713,9 +6623,7 @@
           </w:tcPr>
           <w:p>
             <w:pPr>
-              <w:widowControl w:val="0"/>
-              <w:spacing w:line="240" w:lineRule="atLeast"/>
-              <w:ind w:rightChars="36" w:right="79"/>
+              <w:pStyle w:val="Geenafstand"/>
             </w:pPr>
             <w:r>
               <w:t>Gebruiker voert een bestaande gebruikersnaam in met een fout wacht woord</w:t>
@@ -6735,9 +6643,7 @@
           </w:tcPr>
           <w:p>
             <w:pPr>
-              <w:widowControl w:val="0"/>
-              <w:spacing w:line="240" w:lineRule="atLeast"/>
-              <w:ind w:rightChars="36" w:right="79"/>
+              <w:pStyle w:val="Geenafstand"/>
             </w:pPr>
             <w:r>
               <w:t>Toepasselijke melding dat de gebruikersnaam of wachtwoord niet klopt</w:t>
@@ -6756,11 +6662,20 @@
           </w:tcPr>
           <w:p>
             <w:pPr>
-              <w:widowControl w:val="0"/>
-              <w:spacing w:line="240" w:lineRule="atLeast"/>
-              <w:ind w:rightChars="36" w:right="79"/>
-              <w:jc w:val="both"/>
-            </w:pPr>
+              <w:pStyle w:val="Geenafstand"/>
+            </w:pPr>
+            <w:r>
+              <w:t xml:space="preserve">Er verschijnt een tekst met de tekst” </w:t>
+            </w:r>
+            <w:r>
+              <w:t>password</w:t>
+            </w:r>
+            <w:r>
+              <w:t xml:space="preserve"> incorrect</w:t>
+            </w:r>
+            <w:r>
+              <w:t>”.</w:t>
+            </w:r>
           </w:p>
         </w:tc>
         <w:tc>
@@ -6775,10 +6690,13 @@
           </w:tcPr>
           <w:p>
             <w:pPr>
-              <w:widowControl w:val="0"/>
-              <w:spacing w:line="240" w:lineRule="atLeast"/>
-              <w:ind w:rightChars="36" w:right="79"/>
-            </w:pPr>
+              <w:pStyle w:val="Geenafstand"/>
+            </w:pPr>
+            <w:proofErr w:type="spellStart"/>
+            <w:r>
+              <w:t>Passed</w:t>
+            </w:r>
+            <w:proofErr w:type="spellEnd"/>
           </w:p>
         </w:tc>
       </w:tr>
@@ -6796,8 +6714,7 @@
           </w:tcPr>
           <w:p>
             <w:pPr>
-              <w:widowControl w:val="0"/>
-              <w:spacing w:line="240" w:lineRule="atLeast"/>
+              <w:pStyle w:val="Geenafstand"/>
               <w:rPr>
                 <w:lang w:val="en-US"/>
               </w:rPr>
@@ -6852,12 +6769,10 @@
           </w:tcPr>
           <w:p>
             <w:pPr>
-              <w:widowControl w:val="0"/>
-              <w:spacing w:line="240" w:lineRule="atLeast"/>
-              <w:ind w:rightChars="36" w:right="79"/>
-            </w:pPr>
-            <w:r>
-              <w:t>Je krijgt de informatie van de game te zien</w:t>
+              <w:pStyle w:val="Geenafstand"/>
+            </w:pPr>
+            <w:r>
+              <w:t>Je wordt door verwezen naar de pagina met informatie over die game</w:t>
             </w:r>
           </w:p>
         </w:tc>
@@ -6873,11 +6788,11 @@
           </w:tcPr>
           <w:p>
             <w:pPr>
-              <w:widowControl w:val="0"/>
-              <w:spacing w:line="240" w:lineRule="atLeast"/>
-              <w:ind w:rightChars="36" w:right="79"/>
-              <w:jc w:val="both"/>
-            </w:pPr>
+              <w:pStyle w:val="Geenafstand"/>
+            </w:pPr>
+            <w:r>
+              <w:t>Doorverwezen naar pagina van die game</w:t>
+            </w:r>
           </w:p>
         </w:tc>
         <w:tc>
@@ -6892,10 +6807,13 @@
           </w:tcPr>
           <w:p>
             <w:pPr>
-              <w:widowControl w:val="0"/>
-              <w:spacing w:line="240" w:lineRule="atLeast"/>
-              <w:ind w:rightChars="36" w:right="79"/>
-            </w:pPr>
+              <w:pStyle w:val="Geenafstand"/>
+            </w:pPr>
+            <w:proofErr w:type="spellStart"/>
+            <w:r>
+              <w:t>passed</w:t>
+            </w:r>
+            <w:proofErr w:type="spellEnd"/>
           </w:p>
         </w:tc>
       </w:tr>
@@ -6913,8 +6831,7 @@
           </w:tcPr>
           <w:p>
             <w:pPr>
-              <w:widowControl w:val="0"/>
-              <w:spacing w:line="240" w:lineRule="atLeast"/>
+              <w:pStyle w:val="Geenafstand"/>
               <w:rPr>
                 <w:lang w:val="en-US"/>
               </w:rPr>
@@ -6962,9 +6879,7 @@
           </w:p>
           <w:p>
             <w:pPr>
-              <w:widowControl w:val="0"/>
-              <w:spacing w:line="240" w:lineRule="atLeast"/>
-              <w:ind w:rightChars="36" w:right="79"/>
+              <w:pStyle w:val="Geenafstand"/>
             </w:pPr>
           </w:p>
         </w:tc>
@@ -6981,18 +6896,11 @@
           </w:tcPr>
           <w:p>
             <w:pPr>
-              <w:widowControl w:val="0"/>
-              <w:spacing w:line="240" w:lineRule="atLeast"/>
-              <w:ind w:rightChars="36" w:right="79"/>
-            </w:pPr>
-            <w:r>
-              <w:t xml:space="preserve">Overzicht van </w:t>
-            </w:r>
-            <w:proofErr w:type="gramStart"/>
-            <w:r>
-              <w:t>niks</w:t>
-            </w:r>
-            <w:proofErr w:type="gramEnd"/>
+              <w:pStyle w:val="Geenafstand"/>
+            </w:pPr>
+            <w:r>
+              <w:t>Melding dat het zoek veld leeg is</w:t>
+            </w:r>
           </w:p>
         </w:tc>
         <w:tc>
@@ -7007,11 +6915,11 @@
           </w:tcPr>
           <w:p>
             <w:pPr>
-              <w:widowControl w:val="0"/>
-              <w:spacing w:line="240" w:lineRule="atLeast"/>
-              <w:ind w:rightChars="36" w:right="79"/>
-              <w:jc w:val="both"/>
-            </w:pPr>
+              <w:pStyle w:val="Geenafstand"/>
+            </w:pPr>
+            <w:r>
+              <w:t>Verschijnt een rode tekst met voer het veld in</w:t>
+            </w:r>
           </w:p>
         </w:tc>
         <w:tc>
@@ -7026,10 +6934,13 @@
           </w:tcPr>
           <w:p>
             <w:pPr>
-              <w:widowControl w:val="0"/>
-              <w:spacing w:line="240" w:lineRule="atLeast"/>
-              <w:ind w:rightChars="36" w:right="79"/>
-            </w:pPr>
+              <w:pStyle w:val="Geenafstand"/>
+            </w:pPr>
+            <w:proofErr w:type="spellStart"/>
+            <w:r>
+              <w:t>passed</w:t>
+            </w:r>
+            <w:proofErr w:type="spellEnd"/>
           </w:p>
         </w:tc>
       </w:tr>
@@ -7047,8 +6958,7 @@
           </w:tcPr>
           <w:p>
             <w:pPr>
-              <w:widowControl w:val="0"/>
-              <w:spacing w:line="240" w:lineRule="atLeast"/>
+              <w:pStyle w:val="Geenafstand"/>
               <w:rPr>
                 <w:lang w:val="en-US"/>
               </w:rPr>
@@ -7085,9 +6995,7 @@
           </w:p>
           <w:p>
             <w:pPr>
-              <w:widowControl w:val="0"/>
-              <w:spacing w:line="240" w:lineRule="atLeast"/>
-              <w:ind w:rightChars="36" w:right="79"/>
+              <w:pStyle w:val="Geenafstand"/>
             </w:pPr>
           </w:p>
         </w:tc>
@@ -7104,18 +7012,11 @@
           </w:tcPr>
           <w:p>
             <w:pPr>
-              <w:widowControl w:val="0"/>
-              <w:spacing w:line="240" w:lineRule="atLeast"/>
-              <w:ind w:rightChars="36" w:right="79"/>
-            </w:pPr>
-            <w:r>
-              <w:t xml:space="preserve">Overzicht van </w:t>
-            </w:r>
-            <w:proofErr w:type="gramStart"/>
-            <w:r>
-              <w:t>niks</w:t>
-            </w:r>
-            <w:proofErr w:type="gramEnd"/>
+              <w:pStyle w:val="Geenafstand"/>
+            </w:pPr>
+            <w:r>
+              <w:t>Melding dat de game niet gevonden is.</w:t>
+            </w:r>
           </w:p>
         </w:tc>
         <w:tc>
@@ -7130,11 +7031,11 @@
           </w:tcPr>
           <w:p>
             <w:pPr>
-              <w:widowControl w:val="0"/>
-              <w:spacing w:line="240" w:lineRule="atLeast"/>
-              <w:ind w:rightChars="36" w:right="79"/>
-              <w:jc w:val="both"/>
-            </w:pPr>
+              <w:pStyle w:val="Geenafstand"/>
+            </w:pPr>
+            <w:r>
+              <w:t>Verschijnt rode tekst met game niet gevonden.</w:t>
+            </w:r>
           </w:p>
         </w:tc>
         <w:tc>
@@ -7149,10 +7050,13 @@
           </w:tcPr>
           <w:p>
             <w:pPr>
-              <w:widowControl w:val="0"/>
-              <w:spacing w:line="240" w:lineRule="atLeast"/>
-              <w:ind w:rightChars="36" w:right="79"/>
-            </w:pPr>
+              <w:pStyle w:val="Geenafstand"/>
+            </w:pPr>
+            <w:proofErr w:type="spellStart"/>
+            <w:r>
+              <w:t>passed</w:t>
+            </w:r>
+            <w:proofErr w:type="spellEnd"/>
           </w:p>
         </w:tc>
       </w:tr>
@@ -7170,8 +7074,7 @@
           </w:tcPr>
           <w:p>
             <w:pPr>
-              <w:widowControl w:val="0"/>
-              <w:spacing w:line="240" w:lineRule="atLeast"/>
+              <w:pStyle w:val="Geenafstand"/>
             </w:pPr>
             <w:r>
               <w:t>T_</w:t>
@@ -7217,9 +7120,7 @@
           </w:tcPr>
           <w:p>
             <w:pPr>
-              <w:widowControl w:val="0"/>
-              <w:spacing w:line="240" w:lineRule="atLeast"/>
-              <w:ind w:rightChars="36" w:right="79"/>
+              <w:pStyle w:val="Geenafstand"/>
             </w:pPr>
             <w:r>
               <w:t>Je krijgt onder de game informatie screenshots te zien</w:t>
@@ -7238,11 +7139,11 @@
           </w:tcPr>
           <w:p>
             <w:pPr>
-              <w:widowControl w:val="0"/>
-              <w:spacing w:line="240" w:lineRule="atLeast"/>
-              <w:ind w:rightChars="36" w:right="79"/>
-              <w:jc w:val="both"/>
-            </w:pPr>
+              <w:pStyle w:val="Geenafstand"/>
+            </w:pPr>
+            <w:r>
+              <w:t>Je ziet een slider met screenshots.</w:t>
+            </w:r>
           </w:p>
         </w:tc>
         <w:tc>
@@ -7257,10 +7158,13 @@
           </w:tcPr>
           <w:p>
             <w:pPr>
-              <w:widowControl w:val="0"/>
-              <w:spacing w:line="240" w:lineRule="atLeast"/>
-              <w:ind w:rightChars="36" w:right="79"/>
-            </w:pPr>
+              <w:pStyle w:val="Geenafstand"/>
+            </w:pPr>
+            <w:proofErr w:type="spellStart"/>
+            <w:r>
+              <w:t>Passed</w:t>
+            </w:r>
+            <w:proofErr w:type="spellEnd"/>
           </w:p>
         </w:tc>
       </w:tr>
@@ -7278,8 +7182,7 @@
           </w:tcPr>
           <w:p>
             <w:pPr>
-              <w:widowControl w:val="0"/>
-              <w:spacing w:line="240" w:lineRule="atLeast"/>
+              <w:pStyle w:val="Geenafstand"/>
             </w:pPr>
             <w:r>
               <w:t>T_</w:t>
@@ -7308,19 +7211,7 @@
               <w:t xml:space="preserve">Gebruiker </w:t>
             </w:r>
             <w:r>
-              <w:t>laad</w:t>
-            </w:r>
-            <w:r>
-              <w:t>t</w:t>
-            </w:r>
-            <w:r>
-              <w:t xml:space="preserve"> een game </w:t>
-            </w:r>
-            <w:r>
-              <w:t xml:space="preserve">zonder </w:t>
-            </w:r>
-            <w:r>
-              <w:t>screenshots</w:t>
+              <w:t>laadt een game zonder screenshots</w:t>
             </w:r>
           </w:p>
         </w:tc>
@@ -7337,9 +7228,7 @@
           </w:tcPr>
           <w:p>
             <w:pPr>
-              <w:widowControl w:val="0"/>
-              <w:spacing w:line="240" w:lineRule="atLeast"/>
-              <w:ind w:rightChars="36" w:right="79"/>
+              <w:pStyle w:val="Geenafstand"/>
             </w:pPr>
             <w:r>
               <w:t>Onder de game informatie staan geen screenshots.</w:t>
@@ -7358,11 +7247,11 @@
           </w:tcPr>
           <w:p>
             <w:pPr>
-              <w:widowControl w:val="0"/>
-              <w:spacing w:line="240" w:lineRule="atLeast"/>
-              <w:ind w:rightChars="36" w:right="79"/>
-              <w:jc w:val="both"/>
-            </w:pPr>
+              <w:pStyle w:val="Geenafstand"/>
+            </w:pPr>
+            <w:r>
+              <w:t>Je ziet geen screenshots</w:t>
+            </w:r>
           </w:p>
         </w:tc>
         <w:tc>
@@ -7377,10 +7266,13 @@
           </w:tcPr>
           <w:p>
             <w:pPr>
-              <w:widowControl w:val="0"/>
-              <w:spacing w:line="240" w:lineRule="atLeast"/>
-              <w:ind w:rightChars="36" w:right="79"/>
-            </w:pPr>
+              <w:pStyle w:val="Geenafstand"/>
+            </w:pPr>
+            <w:proofErr w:type="spellStart"/>
+            <w:r>
+              <w:t>passed</w:t>
+            </w:r>
+            <w:proofErr w:type="spellEnd"/>
           </w:p>
         </w:tc>
       </w:tr>
@@ -7398,8 +7290,7 @@
           </w:tcPr>
           <w:p>
             <w:pPr>
-              <w:widowControl w:val="0"/>
-              <w:spacing w:line="240" w:lineRule="atLeast"/>
+              <w:pStyle w:val="Geenafstand"/>
             </w:pPr>
             <w:r>
               <w:t>T_</w:t>
@@ -7428,14 +7319,7 @@
               <w:t xml:space="preserve">Gebruiker </w:t>
             </w:r>
             <w:r>
-              <w:t xml:space="preserve">laadt een game </w:t>
-            </w:r>
-            <w:r>
-              <w:t xml:space="preserve">waar geen berichten over </w:t>
-            </w:r>
-            <w:r>
-              <w:lastRenderedPageBreak/>
-              <w:t>gaan.</w:t>
+              <w:t>laadt een game waar geen berichten over gaan.</w:t>
             </w:r>
           </w:p>
         </w:tc>
@@ -7452,24 +7336,15 @@
           </w:tcPr>
           <w:p>
             <w:pPr>
-              <w:widowControl w:val="0"/>
-              <w:spacing w:line="240" w:lineRule="atLeast"/>
-              <w:ind w:rightChars="36" w:right="79"/>
-            </w:pPr>
-            <w:r>
-              <w:lastRenderedPageBreak/>
-              <w:t xml:space="preserve">Onder de game </w:t>
-            </w:r>
-            <w:r>
-              <w:lastRenderedPageBreak/>
-              <w:t>informatie staan</w:t>
-            </w:r>
-          </w:p>
-          <w:p>
-            <w:pPr>
-              <w:widowControl w:val="0"/>
-              <w:spacing w:line="240" w:lineRule="atLeast"/>
-              <w:ind w:rightChars="36" w:right="79"/>
+              <w:pStyle w:val="Geenafstand"/>
+            </w:pPr>
+            <w:r>
+              <w:t>Onder de game informatie staan</w:t>
+            </w:r>
+          </w:p>
+          <w:p>
+            <w:pPr>
+              <w:pStyle w:val="Geenafstand"/>
             </w:pPr>
             <w:r>
               <w:t xml:space="preserve">geen </w:t>
@@ -7491,11 +7366,11 @@
           </w:tcPr>
           <w:p>
             <w:pPr>
-              <w:widowControl w:val="0"/>
-              <w:spacing w:line="240" w:lineRule="atLeast"/>
-              <w:ind w:rightChars="36" w:right="79"/>
-              <w:jc w:val="both"/>
-            </w:pPr>
+              <w:pStyle w:val="Geenafstand"/>
+            </w:pPr>
+            <w:r>
+              <w:t>Staan geen berichten bij het kopje nieuws</w:t>
+            </w:r>
           </w:p>
         </w:tc>
         <w:tc>
@@ -7510,10 +7385,13 @@
           </w:tcPr>
           <w:p>
             <w:pPr>
-              <w:widowControl w:val="0"/>
-              <w:spacing w:line="240" w:lineRule="atLeast"/>
-              <w:ind w:rightChars="36" w:right="79"/>
-            </w:pPr>
+              <w:pStyle w:val="Geenafstand"/>
+            </w:pPr>
+            <w:proofErr w:type="spellStart"/>
+            <w:r>
+              <w:t>passed</w:t>
+            </w:r>
+            <w:proofErr w:type="spellEnd"/>
           </w:p>
         </w:tc>
       </w:tr>
@@ -7531,18 +7409,13 @@
           </w:tcPr>
           <w:p>
             <w:pPr>
-              <w:widowControl w:val="0"/>
-              <w:spacing w:line="240" w:lineRule="atLeast"/>
-            </w:pPr>
-            <w:r>
-              <w:lastRenderedPageBreak/>
+              <w:pStyle w:val="Geenafstand"/>
+            </w:pPr>
+            <w:r>
               <w:t>T_</w:t>
             </w:r>
             <w:r>
-              <w:t>G</w:t>
-            </w:r>
-            <w:r>
-              <w:t>ber_9</w:t>
+              <w:t>Gber_9</w:t>
             </w:r>
           </w:p>
         </w:tc>
@@ -7565,10 +7438,7 @@
               <w:t xml:space="preserve">Gebruiker </w:t>
             </w:r>
             <w:r>
-              <w:t xml:space="preserve">laadt een game </w:t>
-            </w:r>
-            <w:r>
-              <w:t>waar berichten bij horen</w:t>
+              <w:t>laadt een game waar berichten bij horen</w:t>
             </w:r>
           </w:p>
         </w:tc>
@@ -7585,15 +7455,10 @@
           </w:tcPr>
           <w:p>
             <w:pPr>
-              <w:widowControl w:val="0"/>
-              <w:spacing w:line="240" w:lineRule="atLeast"/>
-              <w:ind w:rightChars="36" w:right="79"/>
-            </w:pPr>
-            <w:r>
-              <w:t xml:space="preserve">Onder de game informatie staan </w:t>
-            </w:r>
-            <w:r>
-              <w:t>staat een lijst met de berichten die over de game gaan.</w:t>
+              <w:pStyle w:val="Geenafstand"/>
+            </w:pPr>
+            <w:r>
+              <w:t>Onder de game informatie staan staat een lijst met de berichten die over de game gaan.</w:t>
             </w:r>
           </w:p>
         </w:tc>
@@ -7609,11 +7474,11 @@
           </w:tcPr>
           <w:p>
             <w:pPr>
-              <w:widowControl w:val="0"/>
-              <w:spacing w:line="240" w:lineRule="atLeast"/>
-              <w:ind w:rightChars="36" w:right="79"/>
-              <w:jc w:val="both"/>
-            </w:pPr>
+              <w:pStyle w:val="Geenafstand"/>
+            </w:pPr>
+            <w:r>
+              <w:t>Staat een lijst met nieuws bericht titels</w:t>
+            </w:r>
           </w:p>
         </w:tc>
         <w:tc>
@@ -7628,10 +7493,13 @@
           </w:tcPr>
           <w:p>
             <w:pPr>
-              <w:widowControl w:val="0"/>
-              <w:spacing w:line="240" w:lineRule="atLeast"/>
-              <w:ind w:rightChars="36" w:right="79"/>
-            </w:pPr>
+              <w:pStyle w:val="Geenafstand"/>
+            </w:pPr>
+            <w:proofErr w:type="spellStart"/>
+            <w:r>
+              <w:t>passed</w:t>
+            </w:r>
+            <w:proofErr w:type="spellEnd"/>
           </w:p>
         </w:tc>
       </w:tr>
@@ -7649,8 +7517,7 @@
           </w:tcPr>
           <w:p>
             <w:pPr>
-              <w:widowControl w:val="0"/>
-              <w:spacing w:line="240" w:lineRule="atLeast"/>
+              <w:pStyle w:val="Geenafstand"/>
             </w:pPr>
             <w:r>
               <w:t>T_</w:t>
@@ -7684,7 +7551,10 @@
             </w:r>
             <w:proofErr w:type="gramEnd"/>
             <w:r>
-              <w:t xml:space="preserve"> de pagina van bericht over zicht</w:t>
+              <w:t xml:space="preserve"> de pagina van </w:t>
+            </w:r>
+            <w:r>
+              <w:t>nieuws</w:t>
             </w:r>
           </w:p>
         </w:tc>
@@ -7701,12 +7571,20 @@
           </w:tcPr>
           <w:p>
             <w:pPr>
-              <w:widowControl w:val="0"/>
-              <w:spacing w:line="240" w:lineRule="atLeast"/>
-              <w:ind w:rightChars="36" w:right="79"/>
-            </w:pPr>
-            <w:r>
-              <w:t>De gebruiker krijgt een lijst te zien van bericht titels van de afgelopen 3 dagen.</w:t>
+              <w:pStyle w:val="Geenafstand"/>
+            </w:pPr>
+            <w:r>
+              <w:t xml:space="preserve">De gebruiker krijgt een lijst te </w:t>
+            </w:r>
+            <w:r>
+              <w:lastRenderedPageBreak/>
+              <w:t xml:space="preserve">zien van </w:t>
+            </w:r>
+            <w:r>
+              <w:t>nieuws</w:t>
+            </w:r>
+            <w:r>
+              <w:t xml:space="preserve"> titels van de afgelopen 3 dagen.</w:t>
             </w:r>
           </w:p>
         </w:tc>
@@ -7722,11 +7600,16 @@
           </w:tcPr>
           <w:p>
             <w:pPr>
-              <w:widowControl w:val="0"/>
-              <w:spacing w:line="240" w:lineRule="atLeast"/>
-              <w:ind w:rightChars="36" w:right="79"/>
-              <w:jc w:val="both"/>
-            </w:pPr>
+              <w:pStyle w:val="Geenafstand"/>
+            </w:pPr>
+            <w:r>
+              <w:lastRenderedPageBreak/>
+              <w:t xml:space="preserve">Nieuws titels van de afgelopen 3 </w:t>
+            </w:r>
+            <w:r>
+              <w:lastRenderedPageBreak/>
+              <w:t>dagen zie je</w:t>
+            </w:r>
           </w:p>
         </w:tc>
         <w:tc>
@@ -7741,10 +7624,14 @@
           </w:tcPr>
           <w:p>
             <w:pPr>
-              <w:widowControl w:val="0"/>
-              <w:spacing w:line="240" w:lineRule="atLeast"/>
-              <w:ind w:rightChars="36" w:right="79"/>
-            </w:pPr>
+              <w:pStyle w:val="Geenafstand"/>
+            </w:pPr>
+            <w:proofErr w:type="spellStart"/>
+            <w:r>
+              <w:lastRenderedPageBreak/>
+              <w:t>passed</w:t>
+            </w:r>
+            <w:proofErr w:type="spellEnd"/>
           </w:p>
         </w:tc>
       </w:tr>
@@ -7762,17 +7649,14 @@
           </w:tcPr>
           <w:p>
             <w:pPr>
-              <w:widowControl w:val="0"/>
-              <w:spacing w:line="240" w:lineRule="atLeast"/>
-            </w:pPr>
-            <w:r>
+              <w:pStyle w:val="Geenafstand"/>
+            </w:pPr>
+            <w:r>
+              <w:lastRenderedPageBreak/>
               <w:t>T_</w:t>
             </w:r>
             <w:r>
-              <w:t>INBer</w:t>
-            </w:r>
-            <w:r>
-              <w:t>_1</w:t>
+              <w:t>INBer_1</w:t>
             </w:r>
             <w:r>
               <w:t>1</w:t>
@@ -7795,10 +7679,13 @@
               <w:pStyle w:val="Geenafstand"/>
             </w:pPr>
             <w:r>
-              <w:t xml:space="preserve">Gebruiker </w:t>
-            </w:r>
-            <w:r>
-              <w:t xml:space="preserve">Klikt op een bericht artikel </w:t>
+              <w:t xml:space="preserve">Gebruiker Klikt op een </w:t>
+            </w:r>
+            <w:r>
+              <w:t>nieuwsbericht titel</w:t>
+            </w:r>
+            <w:r>
+              <w:t xml:space="preserve"> </w:t>
             </w:r>
           </w:p>
         </w:tc>
@@ -7815,20 +7702,16 @@
           </w:tcPr>
           <w:p>
             <w:pPr>
-              <w:widowControl w:val="0"/>
-              <w:spacing w:line="240" w:lineRule="atLeast"/>
-              <w:ind w:rightChars="36" w:right="79"/>
-            </w:pPr>
-            <w:r>
-              <w:t xml:space="preserve">De gebruiker krijgt </w:t>
-            </w:r>
-            <w:proofErr w:type="gramStart"/>
-            <w:r>
-              <w:t>de</w:t>
-            </w:r>
-            <w:proofErr w:type="gramEnd"/>
-            <w:r>
-              <w:t xml:space="preserve"> artikel inhoud te zien.</w:t>
+              <w:pStyle w:val="Geenafstand"/>
+            </w:pPr>
+            <w:r>
+              <w:t xml:space="preserve">De gebruiker krijgt de </w:t>
+            </w:r>
+            <w:r>
+              <w:t xml:space="preserve">nieuws </w:t>
+            </w:r>
+            <w:r>
+              <w:t>inhoud te zien.</w:t>
             </w:r>
           </w:p>
         </w:tc>
@@ -7844,11 +7727,11 @@
           </w:tcPr>
           <w:p>
             <w:pPr>
-              <w:widowControl w:val="0"/>
-              <w:spacing w:line="240" w:lineRule="atLeast"/>
-              <w:ind w:rightChars="36" w:right="79"/>
-              <w:jc w:val="both"/>
-            </w:pPr>
+              <w:pStyle w:val="Geenafstand"/>
+            </w:pPr>
+            <w:r>
+              <w:t>Je wordt doorgestuurd naar een nieuwe pagina en daar zie je nieuws berichten</w:t>
+            </w:r>
           </w:p>
         </w:tc>
         <w:tc>
@@ -7863,10 +7746,13 @@
           </w:tcPr>
           <w:p>
             <w:pPr>
-              <w:widowControl w:val="0"/>
-              <w:spacing w:line="240" w:lineRule="atLeast"/>
-              <w:ind w:rightChars="36" w:right="79"/>
-            </w:pPr>
+              <w:pStyle w:val="Geenafstand"/>
+            </w:pPr>
+            <w:proofErr w:type="spellStart"/>
+            <w:r>
+              <w:t>passed</w:t>
+            </w:r>
+            <w:proofErr w:type="spellEnd"/>
           </w:p>
         </w:tc>
       </w:tr>
@@ -7884,20 +7770,13 @@
           </w:tcPr>
           <w:p>
             <w:pPr>
-              <w:widowControl w:val="0"/>
-              <w:spacing w:line="240" w:lineRule="atLeast"/>
+              <w:pStyle w:val="Geenafstand"/>
             </w:pPr>
             <w:r>
               <w:t>T_</w:t>
             </w:r>
             <w:r>
-              <w:t>Reacz</w:t>
-            </w:r>
-            <w:r>
-              <w:t>_1</w:t>
-            </w:r>
-            <w:r>
-              <w:t>2</w:t>
+              <w:t>Reacz_12</w:t>
             </w:r>
           </w:p>
         </w:tc>
@@ -7917,10 +7796,13 @@
               <w:pStyle w:val="Geenafstand"/>
             </w:pPr>
             <w:r>
-              <w:t xml:space="preserve">Gebruiker Klikt op een bericht artikel </w:t>
-            </w:r>
-            <w:r>
-              <w:t>met reacties</w:t>
+              <w:t xml:space="preserve">Gebruiker Klikt op een </w:t>
+            </w:r>
+            <w:r>
+              <w:t>nieuws bericht</w:t>
+            </w:r>
+            <w:r>
+              <w:t xml:space="preserve"> met reacties</w:t>
             </w:r>
           </w:p>
         </w:tc>
@@ -7937,15 +7819,10 @@
           </w:tcPr>
           <w:p>
             <w:pPr>
-              <w:widowControl w:val="0"/>
-              <w:spacing w:line="240" w:lineRule="atLeast"/>
-              <w:ind w:rightChars="36" w:right="79"/>
-            </w:pPr>
-            <w:r>
-              <w:t>De gebruiker k</w:t>
-            </w:r>
-            <w:r>
-              <w:t>rijgt de Reacties te zijn onderaan het artikel</w:t>
+              <w:pStyle w:val="Geenafstand"/>
+            </w:pPr>
+            <w:r>
+              <w:t>De gebruiker krijgt de Reacties te zijn onderaan het artikel</w:t>
             </w:r>
           </w:p>
         </w:tc>
@@ -7961,11 +7838,11 @@
           </w:tcPr>
           <w:p>
             <w:pPr>
-              <w:widowControl w:val="0"/>
-              <w:spacing w:line="240" w:lineRule="atLeast"/>
-              <w:ind w:rightChars="36" w:right="79"/>
-              <w:jc w:val="both"/>
-            </w:pPr>
+              <w:pStyle w:val="Geenafstand"/>
+            </w:pPr>
+            <w:r>
+              <w:t>Je ziet reacties van mensen.</w:t>
+            </w:r>
           </w:p>
         </w:tc>
         <w:tc>
@@ -7980,10 +7857,13 @@
           </w:tcPr>
           <w:p>
             <w:pPr>
-              <w:widowControl w:val="0"/>
-              <w:spacing w:line="240" w:lineRule="atLeast"/>
-              <w:ind w:rightChars="36" w:right="79"/>
-            </w:pPr>
+              <w:pStyle w:val="Geenafstand"/>
+            </w:pPr>
+            <w:proofErr w:type="spellStart"/>
+            <w:r>
+              <w:t>passed</w:t>
+            </w:r>
+            <w:proofErr w:type="spellEnd"/>
           </w:p>
         </w:tc>
       </w:tr>
@@ -8001,20 +7881,13 @@
           </w:tcPr>
           <w:p>
             <w:pPr>
-              <w:widowControl w:val="0"/>
-              <w:spacing w:line="240" w:lineRule="atLeast"/>
+              <w:pStyle w:val="Geenafstand"/>
             </w:pPr>
             <w:r>
               <w:t>T_</w:t>
             </w:r>
             <w:r>
-              <w:t>Reacp</w:t>
-            </w:r>
-            <w:r>
-              <w:t>_1</w:t>
-            </w:r>
-            <w:r>
-              <w:t>3</w:t>
+              <w:t>Reacp_13</w:t>
             </w:r>
           </w:p>
         </w:tc>
@@ -8034,7 +7907,10 @@
               <w:pStyle w:val="Geenafstand"/>
             </w:pPr>
             <w:r>
-              <w:t xml:space="preserve">Gebruiker Klikt op een bericht artikel </w:t>
+              <w:t>Gebruiker plaatst een reactie</w:t>
+            </w:r>
+            <w:r>
+              <w:t xml:space="preserve"> </w:t>
             </w:r>
           </w:p>
         </w:tc>
@@ -8051,20 +7927,10 @@
           </w:tcPr>
           <w:p>
             <w:pPr>
-              <w:widowControl w:val="0"/>
-              <w:spacing w:line="240" w:lineRule="atLeast"/>
-              <w:ind w:rightChars="36" w:right="79"/>
-            </w:pPr>
-            <w:r>
-              <w:t xml:space="preserve">De gebruiker krijgt </w:t>
-            </w:r>
-            <w:proofErr w:type="gramStart"/>
-            <w:r>
-              <w:t>de</w:t>
-            </w:r>
-            <w:proofErr w:type="gramEnd"/>
-            <w:r>
-              <w:t xml:space="preserve"> artikel inhoud te zien.</w:t>
+              <w:pStyle w:val="Geenafstand"/>
+            </w:pPr>
+            <w:r>
+              <w:t>De gebruiker ziet zijn eigen reactie erbij staan</w:t>
             </w:r>
           </w:p>
         </w:tc>
@@ -8080,11 +7946,11 @@
           </w:tcPr>
           <w:p>
             <w:pPr>
-              <w:widowControl w:val="0"/>
-              <w:spacing w:line="240" w:lineRule="atLeast"/>
-              <w:ind w:rightChars="36" w:right="79"/>
-              <w:jc w:val="both"/>
-            </w:pPr>
+              <w:pStyle w:val="Geenafstand"/>
+            </w:pPr>
+            <w:r>
+              <w:t>Eigen reactie wordt toegevoegd aan de reacties</w:t>
+            </w:r>
           </w:p>
         </w:tc>
         <w:tc>
@@ -8099,10 +7965,13 @@
           </w:tcPr>
           <w:p>
             <w:pPr>
-              <w:widowControl w:val="0"/>
-              <w:spacing w:line="240" w:lineRule="atLeast"/>
-              <w:ind w:rightChars="36" w:right="79"/>
-            </w:pPr>
+              <w:pStyle w:val="Geenafstand"/>
+            </w:pPr>
+            <w:proofErr w:type="spellStart"/>
+            <w:r>
+              <w:t>passed</w:t>
+            </w:r>
+            <w:proofErr w:type="spellEnd"/>
           </w:p>
         </w:tc>
       </w:tr>
@@ -8120,20 +7989,13 @@
           </w:tcPr>
           <w:p>
             <w:pPr>
-              <w:widowControl w:val="0"/>
-              <w:spacing w:line="240" w:lineRule="atLeast"/>
+              <w:pStyle w:val="Geenafstand"/>
             </w:pPr>
             <w:r>
               <w:t>T_</w:t>
             </w:r>
             <w:r>
-              <w:t>Topz</w:t>
-            </w:r>
-            <w:r>
-              <w:t>_1</w:t>
-            </w:r>
-            <w:r>
-              <w:t>4</w:t>
+              <w:t>Topz_14</w:t>
             </w:r>
           </w:p>
         </w:tc>
@@ -8153,13 +8015,7 @@
               <w:pStyle w:val="Geenafstand"/>
             </w:pPr>
             <w:r>
-              <w:t xml:space="preserve">Gebruiker </w:t>
-            </w:r>
-            <w:r>
-              <w:t>kiest een maand die al geweest is</w:t>
-            </w:r>
-            <w:r>
-              <w:t xml:space="preserve"> </w:t>
+              <w:t xml:space="preserve">Gebruiker kiest een maand die al geweest is </w:t>
             </w:r>
           </w:p>
         </w:tc>
@@ -8176,9 +8032,7 @@
           </w:tcPr>
           <w:p>
             <w:pPr>
-              <w:widowControl w:val="0"/>
-              <w:spacing w:line="240" w:lineRule="atLeast"/>
-              <w:ind w:rightChars="36" w:right="79"/>
+              <w:pStyle w:val="Geenafstand"/>
             </w:pPr>
             <w:r>
               <w:t>De gebruiker krijgt de top 100 van die maand te zien</w:t>
@@ -8197,11 +8051,11 @@
           </w:tcPr>
           <w:p>
             <w:pPr>
-              <w:widowControl w:val="0"/>
-              <w:spacing w:line="240" w:lineRule="atLeast"/>
-              <w:ind w:rightChars="36" w:right="79"/>
-              <w:jc w:val="both"/>
-            </w:pPr>
+              <w:pStyle w:val="Geenafstand"/>
+            </w:pPr>
+            <w:r>
+              <w:t>Je krijgt de top 5 te zien van die maand</w:t>
+            </w:r>
           </w:p>
         </w:tc>
         <w:tc>
@@ -8216,10 +8070,13 @@
           </w:tcPr>
           <w:p>
             <w:pPr>
-              <w:widowControl w:val="0"/>
-              <w:spacing w:line="240" w:lineRule="atLeast"/>
-              <w:ind w:rightChars="36" w:right="79"/>
-            </w:pPr>
+              <w:pStyle w:val="Geenafstand"/>
+            </w:pPr>
+            <w:proofErr w:type="spellStart"/>
+            <w:r>
+              <w:t>passed</w:t>
+            </w:r>
+            <w:proofErr w:type="spellEnd"/>
           </w:p>
         </w:tc>
       </w:tr>
@@ -8237,20 +8094,13 @@
           </w:tcPr>
           <w:p>
             <w:pPr>
-              <w:widowControl w:val="0"/>
-              <w:spacing w:line="240" w:lineRule="atLeast"/>
+              <w:pStyle w:val="Geenafstand"/>
             </w:pPr>
             <w:r>
               <w:t>T_</w:t>
             </w:r>
             <w:r>
-              <w:t>Topz</w:t>
-            </w:r>
-            <w:r>
-              <w:t>_1</w:t>
-            </w:r>
-            <w:r>
-              <w:t>5</w:t>
+              <w:t>Topz_15</w:t>
             </w:r>
           </w:p>
         </w:tc>
@@ -8270,10 +8120,7 @@
               <w:pStyle w:val="Geenafstand"/>
             </w:pPr>
             <w:r>
-              <w:t>Gebruiker kiest een maand die nog moet komen</w:t>
-            </w:r>
-            <w:r>
-              <w:t xml:space="preserve"> </w:t>
+              <w:t xml:space="preserve">Gebruiker kiest een maand die nog moet komen </w:t>
             </w:r>
           </w:p>
         </w:tc>
@@ -8290,15 +8137,10 @@
           </w:tcPr>
           <w:p>
             <w:pPr>
-              <w:widowControl w:val="0"/>
-              <w:spacing w:line="240" w:lineRule="atLeast"/>
-              <w:ind w:rightChars="36" w:right="79"/>
-            </w:pPr>
-            <w:r>
-              <w:t xml:space="preserve">De gebruiker krijgt </w:t>
-            </w:r>
-            <w:r>
-              <w:t>een legen lijst te zien</w:t>
+              <w:pStyle w:val="Geenafstand"/>
+            </w:pPr>
+            <w:r>
+              <w:t>De gebruiker krijgt een legen lijst te zien</w:t>
             </w:r>
           </w:p>
         </w:tc>
@@ -8314,11 +8156,16 @@
           </w:tcPr>
           <w:p>
             <w:pPr>
-              <w:widowControl w:val="0"/>
-              <w:spacing w:line="240" w:lineRule="atLeast"/>
-              <w:ind w:rightChars="36" w:right="79"/>
-              <w:jc w:val="both"/>
-            </w:pPr>
+              <w:pStyle w:val="Geenafstand"/>
+            </w:pPr>
+            <w:r>
+              <w:t xml:space="preserve">Je ziet </w:t>
+            </w:r>
+            <w:proofErr w:type="gramStart"/>
+            <w:r>
+              <w:t>niks</w:t>
+            </w:r>
+            <w:proofErr w:type="gramEnd"/>
           </w:p>
         </w:tc>
         <w:tc>
@@ -8333,10 +8180,13 @@
           </w:tcPr>
           <w:p>
             <w:pPr>
-              <w:widowControl w:val="0"/>
-              <w:spacing w:line="240" w:lineRule="atLeast"/>
-              <w:ind w:rightChars="36" w:right="79"/>
-            </w:pPr>
+              <w:pStyle w:val="Geenafstand"/>
+            </w:pPr>
+            <w:proofErr w:type="spellStart"/>
+            <w:r>
+              <w:t>passed</w:t>
+            </w:r>
+            <w:proofErr w:type="spellEnd"/>
           </w:p>
         </w:tc>
       </w:tr>
@@ -8354,20 +8204,13 @@
           </w:tcPr>
           <w:p>
             <w:pPr>
-              <w:widowControl w:val="0"/>
-              <w:spacing w:line="240" w:lineRule="atLeast"/>
+              <w:pStyle w:val="Geenafstand"/>
             </w:pPr>
             <w:r>
               <w:t>T_</w:t>
             </w:r>
             <w:r>
-              <w:t>TopP</w:t>
-            </w:r>
-            <w:r>
-              <w:t>_1</w:t>
-            </w:r>
-            <w:r>
-              <w:t>6</w:t>
+              <w:t>TopP_16</w:t>
             </w:r>
           </w:p>
         </w:tc>
@@ -8387,13 +8230,7 @@
               <w:pStyle w:val="Geenafstand"/>
             </w:pPr>
             <w:r>
-              <w:t>De gebruiker kiest een maand die nog moet komen en vult de lijst met games</w:t>
-            </w:r>
-            <w:r>
-              <w:t xml:space="preserve"> </w:t>
-            </w:r>
-            <w:r>
-              <w:t>en drukt op maken</w:t>
+              <w:t>De gebruiker kiest een maand die nog moet komen en vult de lijst met games en drukt op maken</w:t>
             </w:r>
           </w:p>
         </w:tc>
@@ -8410,9 +8247,7 @@
           </w:tcPr>
           <w:p>
             <w:pPr>
-              <w:widowControl w:val="0"/>
-              <w:spacing w:line="240" w:lineRule="atLeast"/>
-              <w:ind w:rightChars="36" w:right="79"/>
+              <w:pStyle w:val="Geenafstand"/>
             </w:pPr>
             <w:r>
               <w:t>Bericht dat de top 100 is toegevoegd</w:t>
@@ -8431,11 +8266,11 @@
           </w:tcPr>
           <w:p>
             <w:pPr>
-              <w:widowControl w:val="0"/>
-              <w:spacing w:line="240" w:lineRule="atLeast"/>
-              <w:ind w:rightChars="36" w:right="79"/>
-              <w:jc w:val="both"/>
-            </w:pPr>
+              <w:pStyle w:val="Geenafstand"/>
+            </w:pPr>
+            <w:r>
+              <w:t>Groen bericht dat zegt top 5 aangemaakt</w:t>
+            </w:r>
           </w:p>
         </w:tc>
         <w:tc>
@@ -8450,10 +8285,13 @@
           </w:tcPr>
           <w:p>
             <w:pPr>
-              <w:widowControl w:val="0"/>
-              <w:spacing w:line="240" w:lineRule="atLeast"/>
-              <w:ind w:rightChars="36" w:right="79"/>
-            </w:pPr>
+              <w:pStyle w:val="Geenafstand"/>
+            </w:pPr>
+            <w:proofErr w:type="spellStart"/>
+            <w:r>
+              <w:t>passed</w:t>
+            </w:r>
+            <w:proofErr w:type="spellEnd"/>
           </w:p>
         </w:tc>
       </w:tr>
@@ -8471,20 +8309,13 @@
           </w:tcPr>
           <w:p>
             <w:pPr>
-              <w:widowControl w:val="0"/>
-              <w:spacing w:line="240" w:lineRule="atLeast"/>
+              <w:pStyle w:val="Geenafstand"/>
             </w:pPr>
             <w:r>
               <w:t>T_</w:t>
             </w:r>
             <w:r>
-              <w:t>TopP</w:t>
-            </w:r>
-            <w:r>
-              <w:t>_1</w:t>
-            </w:r>
-            <w:r>
-              <w:t>7</w:t>
+              <w:t>TopP_17</w:t>
             </w:r>
           </w:p>
         </w:tc>
@@ -8504,13 +8335,7 @@
               <w:pStyle w:val="Geenafstand"/>
             </w:pPr>
             <w:r>
-              <w:t xml:space="preserve">Gebruiker kiest een maand die </w:t>
-            </w:r>
-            <w:r>
-              <w:t>al geweest is</w:t>
-            </w:r>
-            <w:r>
-              <w:t xml:space="preserve"> </w:t>
+              <w:t xml:space="preserve">Gebruiker kiest een maand die al geweest is </w:t>
             </w:r>
           </w:p>
         </w:tc>
@@ -8527,9 +8352,7 @@
           </w:tcPr>
           <w:p>
             <w:pPr>
-              <w:widowControl w:val="0"/>
-              <w:spacing w:line="240" w:lineRule="atLeast"/>
-              <w:ind w:rightChars="36" w:right="79"/>
+              <w:pStyle w:val="Geenafstand"/>
             </w:pPr>
             <w:r>
               <w:t>Bericht te zien dat die maand al bestaat</w:t>
@@ -8548,11 +8371,11 @@
           </w:tcPr>
           <w:p>
             <w:pPr>
-              <w:widowControl w:val="0"/>
-              <w:spacing w:line="240" w:lineRule="atLeast"/>
-              <w:ind w:rightChars="36" w:right="79"/>
-              <w:jc w:val="both"/>
-            </w:pPr>
+              <w:pStyle w:val="Geenafstand"/>
+            </w:pPr>
+            <w:r>
+              <w:t>Rood bericht met maand bestaat al</w:t>
+            </w:r>
           </w:p>
         </w:tc>
         <w:tc>
@@ -8567,15 +8390,21 @@
           </w:tcPr>
           <w:p>
             <w:pPr>
-              <w:widowControl w:val="0"/>
-              <w:spacing w:line="240" w:lineRule="atLeast"/>
-              <w:ind w:rightChars="36" w:right="79"/>
-            </w:pPr>
+              <w:pStyle w:val="Geenafstand"/>
+            </w:pPr>
+            <w:proofErr w:type="spellStart"/>
+            <w:r>
+              <w:t>passed</w:t>
+            </w:r>
+            <w:proofErr w:type="spellEnd"/>
           </w:p>
         </w:tc>
       </w:tr>
     </w:tbl>
-    <w:p/>
+    <w:p>
+      <w:bookmarkStart w:id="18" w:name="_GoBack"/>
+      <w:bookmarkEnd w:id="18"/>
+    </w:p>
     <w:sectPr>
       <w:pgSz w:w="11906" w:h="16838"/>
       <w:pgMar w:top="1417" w:right="1417" w:bottom="1417" w:left="1417" w:header="708" w:footer="708" w:gutter="0"/>
@@ -9866,37 +9695,6 @@
         </w:p>
       </w:docPartBody>
     </w:docPart>
-    <w:docPart>
-      <w:docPartPr>
-        <w:name w:val="9F1A7F1FA1E44C2F8ACC51E8C690D5B6"/>
-        <w:category>
-          <w:name w:val="Algemeen"/>
-          <w:gallery w:val="placeholder"/>
-        </w:category>
-        <w:types>
-          <w:type w:val="bbPlcHdr"/>
-        </w:types>
-        <w:behaviors>
-          <w:behavior w:val="content"/>
-        </w:behaviors>
-        <w:guid w:val="{13C96A28-0410-41BE-812C-EEB584FE7206}"/>
-      </w:docPartPr>
-      <w:docPartBody>
-        <w:p>
-          <w:pPr>
-            <w:pStyle w:val="9F1A7F1FA1E44C2F8ACC51E8C690D5B6"/>
-          </w:pPr>
-          <w:r>
-            <w:rPr>
-              <w:color w:val="EEECE1" w:themeColor="background2"/>
-              <w:sz w:val="28"/>
-              <w:szCs w:val="28"/>
-            </w:rPr>
-            <w:t>[Geef de ondertitel van het document op]</w:t>
-          </w:r>
-        </w:p>
-      </w:docPartBody>
-    </w:docPart>
   </w:docParts>
 </w:glossaryDocument>
 </file>
@@ -9981,6 +9779,7 @@
     <w:rsid w:val="003D5734"/>
     <w:rsid w:val="00551AE6"/>
     <w:rsid w:val="007B3EAD"/>
+    <w:rsid w:val="008E65FF"/>
     <w:rsid w:val="00A67225"/>
   </w:rsids>
   <m:mathPr>
@@ -10720,7 +10519,7 @@
 </file>
 
 <file path=customXml/itemProps1.xml><?xml version="1.0" encoding="utf-8"?>
-<ds:datastoreItem xmlns:ds="http://schemas.openxmlformats.org/officeDocument/2006/customXml" ds:itemID="{1EA3CE6B-B836-463B-A185-AA049D59B671}">
+<ds:datastoreItem xmlns:ds="http://schemas.openxmlformats.org/officeDocument/2006/customXml" ds:itemID="{A782F54D-38FE-444C-9D2C-F925055F5AF8}">
   <ds:schemaRefs>
     <ds:schemaRef ds:uri="http://schemas.openxmlformats.org/officeDocument/2006/bibliography"/>
   </ds:schemaRefs>

</xml_diff>